<commit_message>
Add documentation for new MAILFW records 'originalRecipient' field
</commit_message>
<xml_diff>
--- a/doc/DDNS - Managed DNS Manual - 2.1.docx
+++ b/doc/DDNS - Managed DNS Manual - 2.1.docx
@@ -3334,7 +3334,7 @@
                 <w:noProof/>
                 <w:vanish/>
               </w:rPr>
-              <w:t>2014/12/02 - 14:35:00</w:t>
+              <w:t>2014/12/09 - 15:18:00</w:t>
             </w:r>
             <w:r>
               <w:rPr>
@@ -9906,13 +9906,7 @@
         </w:numPr>
       </w:pPr>
       <w:r>
-        <w:t xml:space="preserve">Page </w:t>
-      </w:r>
-      <w:r>
-        <w:t>description</w:t>
-      </w:r>
-      <w:r>
-        <w:t xml:space="preserve">, which will be set in the output </w:t>
+        <w:t xml:space="preserve">Page description, which will be set in the output </w:t>
       </w:r>
       <w:r>
         <w:rPr>
@@ -10021,12 +10015,28 @@
         </w:rPr>
         <w:t xml:space="preserve"> (MAILFW)</w:t>
       </w:r>
-      <w:bookmarkStart w:id="11" w:name="_GoBack"/>
-      <w:bookmarkEnd w:id="11"/>
-    </w:p>
-    <w:p>
-      <w:r>
-        <w:t xml:space="preserve">The MAILFW pseudo resource records allow a simple mail redirect to be configured. By creating a MAILFW record, any email destined for any mailbox at the domain name created will be redirected to the destination specified. To make this occur once the zone is published the MAILFW record will be translated into the required MX records. Additionally if the Branded Name Servers feature is in use for the zone, the generated MX records will be branded as per the domain name, thus the required A and AAAA records will also be created. The mail servers used are our </w:t>
+    </w:p>
+    <w:p>
+      <w:r>
+        <w:t>The MAILFW pseudo resource records allow a simple mail redirect to be configured. By creating a MAILFW record, any email destined for any mailbox at the domain name created will be redirected to the destination specified. To make this occur</w:t>
+      </w:r>
+      <w:r>
+        <w:t>,</w:t>
+      </w:r>
+      <w:r>
+        <w:t xml:space="preserve"> once the zone is published</w:t>
+      </w:r>
+      <w:r>
+        <w:t>,</w:t>
+      </w:r>
+      <w:r>
+        <w:t xml:space="preserve"> the MAILFW record will be translated into the required MX records. Additionally</w:t>
+      </w:r>
+      <w:r>
+        <w:t>,</w:t>
+      </w:r>
+      <w:r>
+        <w:t xml:space="preserve"> if the Branded Name Servers feature is in use for the zone, the generated MX records will be branded as per the domain name, thus the required A and AAAA records will also be created. The mail servers used are our </w:t>
       </w:r>
       <w:proofErr w:type="spellStart"/>
       <w:r>
@@ -10166,13 +10176,14 @@
       </w:r>
     </w:p>
     <w:p>
-      <w:pPr>
-        <w:rPr>
-          <w:b/>
-        </w:rPr>
-      </w:pPr>
-      <w:r>
-        <w:t xml:space="preserve">Than email sent to </w:t>
+      <w:r>
+        <w:t>Th</w:t>
+      </w:r>
+      <w:r>
+        <w:t>en a</w:t>
+      </w:r>
+      <w:r>
+        <w:t xml:space="preserve">n email sent to </w:t>
       </w:r>
       <w:hyperlink r:id="rId44" w:history="1">
         <w:r>
@@ -10220,6 +10231,185 @@
       </w:r>
     </w:p>
     <w:p>
+      <w:r>
+        <w:t xml:space="preserve">The redirection can also be performed on a specific recipient, if you configure </w:t>
+      </w:r>
+      <w:r>
+        <w:t xml:space="preserve">the </w:t>
+      </w:r>
+      <w:bookmarkStart w:id="11" w:name="_GoBack"/>
+      <w:bookmarkEnd w:id="11"/>
+      <w:r>
+        <w:t>redirect record</w:t>
+      </w:r>
+      <w:r>
+        <w:t>s</w:t>
+      </w:r>
+      <w:r>
+        <w:t xml:space="preserve"> as below:</w:t>
+      </w:r>
+    </w:p>
+    <w:p>
+      <w:pPr>
+        <w:rPr>
+          <w:b/>
+        </w:rPr>
+      </w:pPr>
+      <w:proofErr w:type="gramStart"/>
+      <w:r>
+        <w:rPr>
+          <w:b/>
+        </w:rPr>
+        <w:t>test.com</w:t>
+      </w:r>
+      <w:proofErr w:type="gramEnd"/>
+      <w:r>
+        <w:rPr>
+          <w:b/>
+        </w:rPr>
+        <w:tab/>
+        <w:t>MAILFW</w:t>
+      </w:r>
+      <w:r>
+        <w:rPr>
+          <w:b/>
+        </w:rPr>
+        <w:tab/>
+      </w:r>
+      <w:r>
+        <w:rPr>
+          <w:b/>
+        </w:rPr>
+        <w:tab/>
+        <w:t>admin</w:t>
+      </w:r>
+      <w:r>
+        <w:rPr>
+          <w:b/>
+        </w:rPr>
+        <w:tab/>
+      </w:r>
+      <w:hyperlink r:id="rId48" w:history="1">
+        <w:r>
+          <w:rPr>
+            <w:rStyle w:val="Hyperlink"/>
+            <w:b/>
+          </w:rPr>
+          <w:t>admin@example.com</w:t>
+        </w:r>
+      </w:hyperlink>
+    </w:p>
+    <w:p>
+      <w:pPr>
+        <w:rPr>
+          <w:b/>
+        </w:rPr>
+      </w:pPr>
+      <w:proofErr w:type="gramStart"/>
+      <w:r>
+        <w:rPr>
+          <w:b/>
+        </w:rPr>
+        <w:t>test.com</w:t>
+      </w:r>
+      <w:proofErr w:type="gramEnd"/>
+      <w:r>
+        <w:rPr>
+          <w:b/>
+        </w:rPr>
+        <w:tab/>
+        <w:t>MAILFW</w:t>
+      </w:r>
+      <w:r>
+        <w:rPr>
+          <w:b/>
+        </w:rPr>
+        <w:tab/>
+      </w:r>
+      <w:r>
+        <w:rPr>
+          <w:b/>
+        </w:rPr>
+        <w:tab/>
+        <w:t>bob@example.com</w:t>
+      </w:r>
+    </w:p>
+    <w:p>
+      <w:r>
+        <w:t xml:space="preserve">Then an email sent to </w:t>
+      </w:r>
+      <w:hyperlink r:id="rId49" w:history="1">
+        <w:r>
+          <w:rPr>
+            <w:rStyle w:val="Hyperlink"/>
+          </w:rPr>
+          <w:t>admin@test.com</w:t>
+        </w:r>
+      </w:hyperlink>
+      <w:r>
+        <w:t xml:space="preserve"> will be sent to </w:t>
+      </w:r>
+      <w:hyperlink r:id="rId50" w:history="1">
+        <w:r>
+          <w:rPr>
+            <w:rStyle w:val="Hyperlink"/>
+          </w:rPr>
+          <w:t>admin@example.com</w:t>
+        </w:r>
+      </w:hyperlink>
+      <w:r>
+        <w:t xml:space="preserve">, and </w:t>
+      </w:r>
+      <w:r>
+        <w:t xml:space="preserve">all </w:t>
+      </w:r>
+      <w:r>
+        <w:t xml:space="preserve">other </w:t>
+      </w:r>
+      <w:r>
+        <w:t>email</w:t>
+      </w:r>
+      <w:r>
+        <w:t>s</w:t>
+      </w:r>
+      <w:r>
+        <w:t xml:space="preserve"> for test.com (</w:t>
+      </w:r>
+      <w:hyperlink r:id="rId51" w:history="1">
+        <w:r>
+          <w:rPr>
+            <w:rStyle w:val="Hyperlink"/>
+          </w:rPr>
+          <w:t>bob@test.com</w:t>
+        </w:r>
+      </w:hyperlink>
+      <w:r>
+        <w:t xml:space="preserve">, </w:t>
+      </w:r>
+      <w:hyperlink r:id="rId52" w:history="1">
+        <w:r>
+          <w:rPr>
+            <w:rStyle w:val="Hyperlink"/>
+          </w:rPr>
+          <w:t>greg@test.com</w:t>
+        </w:r>
+      </w:hyperlink>
+      <w:r>
+        <w:t xml:space="preserve">, or indeed any other address @test.com) will be sent to </w:t>
+      </w:r>
+      <w:hyperlink r:id="rId53" w:history="1">
+        <w:r>
+          <w:rPr>
+            <w:rStyle w:val="Hyperlink"/>
+          </w:rPr>
+          <w:t>bob@example.com</w:t>
+        </w:r>
+      </w:hyperlink>
+      <w:r>
+        <w:t>.</w:t>
+      </w:r>
+    </w:p>
+    <w:p>
       <w:pPr>
         <w:pStyle w:val="Heading2"/>
       </w:pPr>
@@ -10295,6 +10485,7 @@
         <w:t xml:space="preserve">only </w:t>
       </w:r>
       <w:r>
+        <w:lastRenderedPageBreak/>
         <w:t>created a</w:t>
       </w:r>
       <w:r>
@@ -10343,7 +10534,6 @@
     </w:p>
     <w:p>
       <w:r>
-        <w:lastRenderedPageBreak/>
         <w:t>Accounts</w:t>
       </w:r>
       <w:r>
@@ -10519,6 +10709,7 @@
         <w:rPr>
           <w:b/>
         </w:rPr>
+        <w:lastRenderedPageBreak/>
         <w:t>Important:</w:t>
       </w:r>
       <w:r>
@@ -10554,11 +10745,7 @@
     </w:p>
     <w:p>
       <w:r>
-        <w:t xml:space="preserve">Plan units represent the ‘metrics’ than can be ‘counted’ for a particular instance of a plan. When the plan is a single zone plan, the metric will be counted for that zone, when it is a group plan the metric will </w:t>
-      </w:r>
-      <w:r>
-        <w:lastRenderedPageBreak/>
-        <w:t>be counted across all zones associated with the group of that particular instance of the plan. A Plan</w:t>
+        <w:t>Plan units represent the ‘metrics’ than can be ‘counted’ for a particular instance of a plan. When the plan is a single zone plan, the metric will be counted for that zone, when it is a group plan the metric will be counted across all zones associated with the group of that particular instance of the plan. A Plan</w:t>
       </w:r>
       <w:r>
         <w:t xml:space="preserve"> </w:t>
@@ -10781,6 +10968,7 @@
         <w:keepNext/>
       </w:pPr>
       <w:r>
+        <w:lastRenderedPageBreak/>
         <w:t>The features that you may see configured on your plans are:</w:t>
       </w:r>
     </w:p>
@@ -10982,7 +11170,6 @@
         <w:rPr>
           <w:b/>
         </w:rPr>
-        <w:lastRenderedPageBreak/>
         <w:t>URL Record</w:t>
       </w:r>
       <w:r>
@@ -11650,10 +11837,10 @@
     <w:p>
       <w:pPr>
         <w:sectPr>
-          <w:headerReference w:type="even" r:id="rId48"/>
-          <w:headerReference w:type="default" r:id="rId49"/>
-          <w:footerReference w:type="even" r:id="rId50"/>
-          <w:footerReference w:type="default" r:id="rId51"/>
+          <w:headerReference w:type="even" r:id="rId54"/>
+          <w:headerReference w:type="default" r:id="rId55"/>
+          <w:footerReference w:type="even" r:id="rId56"/>
+          <w:footerReference w:type="default" r:id="rId57"/>
           <w:pgSz w:w="11906" w:h="16838"/>
           <w:pgMar w:top="1701" w:right="1701" w:bottom="1701" w:left="1701" w:header="709" w:footer="567" w:gutter="0"/>
           <w:pgNumType w:start="1"/>
@@ -11799,10 +11986,10 @@
     <w:p>
       <w:pPr>
         <w:sectPr>
-          <w:headerReference w:type="even" r:id="rId52"/>
-          <w:headerReference w:type="default" r:id="rId53"/>
-          <w:footerReference w:type="even" r:id="rId54"/>
-          <w:footerReference w:type="default" r:id="rId55"/>
+          <w:headerReference w:type="even" r:id="rId58"/>
+          <w:headerReference w:type="default" r:id="rId59"/>
+          <w:footerReference w:type="even" r:id="rId60"/>
+          <w:footerReference w:type="default" r:id="rId61"/>
           <w:pgSz w:w="11906" w:h="16838"/>
           <w:pgMar w:top="1701" w:right="1701" w:bottom="1701" w:left="1701" w:header="709" w:footer="567" w:gutter="0"/>
           <w:cols w:space="708"/>
@@ -11816,10 +12003,10 @@
       </w:pPr>
     </w:p>
     <w:sectPr>
-      <w:headerReference w:type="even" r:id="rId56"/>
-      <w:headerReference w:type="default" r:id="rId57"/>
-      <w:footerReference w:type="even" r:id="rId58"/>
-      <w:footerReference w:type="default" r:id="rId59"/>
+      <w:headerReference w:type="even" r:id="rId62"/>
+      <w:headerReference w:type="default" r:id="rId63"/>
+      <w:footerReference w:type="even" r:id="rId64"/>
+      <w:footerReference w:type="default" r:id="rId65"/>
       <w:pgSz w:w="11906" w:h="16838"/>
       <w:pgMar w:top="1701" w:right="1701" w:bottom="1701" w:left="1701" w:header="709" w:footer="567" w:gutter="0"/>
       <w:cols w:space="708"/>
@@ -12123,27 +12310,14 @@
                           <w:pPr>
                             <w:pStyle w:val="Classification"/>
                           </w:pPr>
-                          <w:r>
-                            <w:fldChar w:fldCharType="begin"/>
-                          </w:r>
-                          <w:r>
-                            <w:instrText xml:space="preserve"> STYLEREF  "Document Classification" </w:instrText>
-                          </w:r>
-                          <w:r>
-                            <w:fldChar w:fldCharType="separate"/>
-                          </w:r>
-                          <w:r>
-                            <w:rPr>
-                              <w:noProof/>
-                            </w:rPr>
-                            <w:t>Public</w:t>
-                          </w:r>
-                          <w:r>
-                            <w:rPr>
-                              <w:noProof/>
-                            </w:rPr>
-                            <w:fldChar w:fldCharType="end"/>
-                          </w:r>
+                          <w:fldSimple w:instr=" STYLEREF  &quot;Document Classification&quot; ">
+                            <w:r>
+                              <w:rPr>
+                                <w:noProof/>
+                              </w:rPr>
+                              <w:t>Public</w:t>
+                            </w:r>
+                          </w:fldSimple>
                         </w:p>
                       </w:txbxContent>
                     </wps:txbx>
@@ -12175,27 +12349,14 @@
                     <w:pPr>
                       <w:pStyle w:val="Classification"/>
                     </w:pPr>
-                    <w:r>
-                      <w:fldChar w:fldCharType="begin"/>
-                    </w:r>
-                    <w:r>
-                      <w:instrText xml:space="preserve"> STYLEREF  "Document Classification" </w:instrText>
-                    </w:r>
-                    <w:r>
-                      <w:fldChar w:fldCharType="separate"/>
-                    </w:r>
-                    <w:r>
-                      <w:rPr>
-                        <w:noProof/>
-                      </w:rPr>
-                      <w:t>Public</w:t>
-                    </w:r>
-                    <w:r>
-                      <w:rPr>
-                        <w:noProof/>
-                      </w:rPr>
-                      <w:fldChar w:fldCharType="end"/>
-                    </w:r>
+                    <w:fldSimple w:instr=" STYLEREF  &quot;Document Classification&quot; ">
+                      <w:r>
+                        <w:rPr>
+                          <w:noProof/>
+                        </w:rPr>
+                        <w:t>Public</w:t>
+                      </w:r>
+                    </w:fldSimple>
                   </w:p>
                 </w:txbxContent>
               </v:textbox>
@@ -12492,27 +12653,14 @@
                               <w:pPr>
                                 <w:pStyle w:val="Classification"/>
                               </w:pPr>
-                              <w:r>
-                                <w:fldChar w:fldCharType="begin"/>
-                              </w:r>
-                              <w:r>
-                                <w:instrText xml:space="preserve"> STYLEREF  "Document Classification" </w:instrText>
-                              </w:r>
-                              <w:r>
-                                <w:fldChar w:fldCharType="separate"/>
-                              </w:r>
-                              <w:r>
-                                <w:rPr>
-                                  <w:noProof/>
-                                </w:rPr>
-                                <w:t>Public</w:t>
-                              </w:r>
-                              <w:r>
-                                <w:rPr>
-                                  <w:noProof/>
-                                </w:rPr>
-                                <w:fldChar w:fldCharType="end"/>
-                              </w:r>
+                              <w:fldSimple w:instr=" STYLEREF  &quot;Document Classification&quot; ">
+                                <w:r>
+                                  <w:rPr>
+                                    <w:noProof/>
+                                  </w:rPr>
+                                  <w:t>Public</w:t>
+                                </w:r>
+                              </w:fldSimple>
                             </w:p>
                           </w:txbxContent>
                         </wps:txbx>
@@ -12544,27 +12692,14 @@
                         <w:pPr>
                           <w:pStyle w:val="Classification"/>
                         </w:pPr>
-                        <w:r>
-                          <w:fldChar w:fldCharType="begin"/>
-                        </w:r>
-                        <w:r>
-                          <w:instrText xml:space="preserve"> STYLEREF  "Document Classification" </w:instrText>
-                        </w:r>
-                        <w:r>
-                          <w:fldChar w:fldCharType="separate"/>
-                        </w:r>
-                        <w:r>
-                          <w:rPr>
-                            <w:noProof/>
-                          </w:rPr>
-                          <w:t>Public</w:t>
-                        </w:r>
-                        <w:r>
-                          <w:rPr>
-                            <w:noProof/>
-                          </w:rPr>
-                          <w:fldChar w:fldCharType="end"/>
-                        </w:r>
+                        <w:fldSimple w:instr=" STYLEREF  &quot;Document Classification&quot; ">
+                          <w:r>
+                            <w:rPr>
+                              <w:noProof/>
+                            </w:rPr>
+                            <w:t>Public</w:t>
+                          </w:r>
+                        </w:fldSimple>
                       </w:p>
                     </w:txbxContent>
                   </v:textbox>
@@ -12903,7 +13038,7 @@
             </wp:anchor>
           </w:drawing>
         </mc:Choice>
-        <mc:Fallback xmlns:mv="urn:schemas-microsoft-com:mac:vml" xmlns:mo="http://schemas.microsoft.com/office/mac/office/2008/main">
+        <mc:Fallback xmlns:mo="http://schemas.microsoft.com/office/mac/office/2008/main" xmlns:mv="urn:schemas-microsoft-com:mac:vml">
           <w:pict>
             <v:rect id="Rectangle 2" o:spid="_x0000_s1026" style="position:absolute;margin-left:-85.65pt;margin-top:-21.75pt;width:597.05pt;height:63.5pt;z-index:251668479;visibility:visible;mso-wrap-style:square;mso-height-percent:0;mso-wrap-distance-left:9pt;mso-wrap-distance-top:0;mso-wrap-distance-right:9pt;mso-wrap-distance-bottom:0;mso-position-horizontal:absolute;mso-position-horizontal-relative:text;mso-position-vertical:absolute;mso-position-vertical-relative:text;mso-height-percent:0;mso-height-relative:margin;v-text-anchor:middle" o:gfxdata="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" fillcolor="white [3208]" stroked="f" strokeweight="2pt"/>
           </w:pict>
@@ -13125,7 +13260,7 @@
       <w:rPr>
         <w:noProof/>
       </w:rPr>
-      <w:t>10</w:t>
+      <w:t>12</w:t>
     </w:r>
     <w:r>
       <w:rPr>
@@ -13186,27 +13321,14 @@
                           <w:pPr>
                             <w:pStyle w:val="Classification"/>
                           </w:pPr>
-                          <w:r>
-                            <w:fldChar w:fldCharType="begin"/>
-                          </w:r>
-                          <w:r>
-                            <w:instrText xml:space="preserve"> STYLEREF  "Document Classification" </w:instrText>
-                          </w:r>
-                          <w:r>
-                            <w:fldChar w:fldCharType="separate"/>
-                          </w:r>
-                          <w:r>
-                            <w:rPr>
-                              <w:noProof/>
-                            </w:rPr>
-                            <w:t>Public</w:t>
-                          </w:r>
-                          <w:r>
-                            <w:rPr>
-                              <w:noProof/>
-                            </w:rPr>
-                            <w:fldChar w:fldCharType="end"/>
-                          </w:r>
+                          <w:fldSimple w:instr=" STYLEREF  &quot;Document Classification&quot; ">
+                            <w:r>
+                              <w:rPr>
+                                <w:noProof/>
+                              </w:rPr>
+                              <w:t>Public</w:t>
+                            </w:r>
+                          </w:fldSimple>
                         </w:p>
                       </w:txbxContent>
                     </wps:txbx>
@@ -13238,27 +13360,14 @@
                     <w:pPr>
                       <w:pStyle w:val="Classification"/>
                     </w:pPr>
-                    <w:r>
-                      <w:fldChar w:fldCharType="begin"/>
-                    </w:r>
-                    <w:r>
-                      <w:instrText xml:space="preserve"> STYLEREF  "Document Classification" </w:instrText>
-                    </w:r>
-                    <w:r>
-                      <w:fldChar w:fldCharType="separate"/>
-                    </w:r>
-                    <w:r>
-                      <w:rPr>
-                        <w:noProof/>
-                      </w:rPr>
-                      <w:t>Public</w:t>
-                    </w:r>
-                    <w:r>
-                      <w:rPr>
-                        <w:noProof/>
-                      </w:rPr>
-                      <w:fldChar w:fldCharType="end"/>
-                    </w:r>
+                    <w:fldSimple w:instr=" STYLEREF  &quot;Document Classification&quot; ">
+                      <w:r>
+                        <w:rPr>
+                          <w:noProof/>
+                        </w:rPr>
+                        <w:t>Public</w:t>
+                      </w:r>
+                    </w:fldSimple>
                   </w:p>
                 </w:txbxContent>
               </v:textbox>
@@ -13558,27 +13667,14 @@
                               <w:pPr>
                                 <w:pStyle w:val="Classification"/>
                               </w:pPr>
-                              <w:r>
-                                <w:fldChar w:fldCharType="begin"/>
-                              </w:r>
-                              <w:r>
-                                <w:instrText xml:space="preserve"> STYLEREF  "Document Classification" </w:instrText>
-                              </w:r>
-                              <w:r>
-                                <w:fldChar w:fldCharType="separate"/>
-                              </w:r>
-                              <w:r>
-                                <w:rPr>
-                                  <w:noProof/>
-                                </w:rPr>
-                                <w:t>Public</w:t>
-                              </w:r>
-                              <w:r>
-                                <w:rPr>
-                                  <w:noProof/>
-                                </w:rPr>
-                                <w:fldChar w:fldCharType="end"/>
-                              </w:r>
+                              <w:fldSimple w:instr=" STYLEREF  &quot;Document Classification&quot; ">
+                                <w:r>
+                                  <w:rPr>
+                                    <w:noProof/>
+                                  </w:rPr>
+                                  <w:t>Public</w:t>
+                                </w:r>
+                              </w:fldSimple>
                             </w:p>
                           </w:txbxContent>
                         </wps:txbx>
@@ -13610,27 +13706,14 @@
                         <w:pPr>
                           <w:pStyle w:val="Classification"/>
                         </w:pPr>
-                        <w:r>
-                          <w:fldChar w:fldCharType="begin"/>
-                        </w:r>
-                        <w:r>
-                          <w:instrText xml:space="preserve"> STYLEREF  "Document Classification" </w:instrText>
-                        </w:r>
-                        <w:r>
-                          <w:fldChar w:fldCharType="separate"/>
-                        </w:r>
-                        <w:r>
-                          <w:rPr>
-                            <w:noProof/>
-                          </w:rPr>
-                          <w:t>Public</w:t>
-                        </w:r>
-                        <w:r>
-                          <w:rPr>
-                            <w:noProof/>
-                          </w:rPr>
-                          <w:fldChar w:fldCharType="end"/>
-                        </w:r>
+                        <w:fldSimple w:instr=" STYLEREF  &quot;Document Classification&quot; ">
+                          <w:r>
+                            <w:rPr>
+                              <w:noProof/>
+                            </w:rPr>
+                            <w:t>Public</w:t>
+                          </w:r>
+                        </w:fldSimple>
                       </w:p>
                     </w:txbxContent>
                   </v:textbox>
@@ -14155,27 +14238,14 @@
                               <w:pPr>
                                 <w:pStyle w:val="Classification"/>
                               </w:pPr>
-                              <w:r>
-                                <w:fldChar w:fldCharType="begin"/>
-                              </w:r>
-                              <w:r>
-                                <w:instrText xml:space="preserve"> STYLEREF  "Document Classification" </w:instrText>
-                              </w:r>
-                              <w:r>
-                                <w:fldChar w:fldCharType="separate"/>
-                              </w:r>
-                              <w:r>
-                                <w:rPr>
-                                  <w:noProof/>
-                                </w:rPr>
-                                <w:t>Public</w:t>
-                              </w:r>
-                              <w:r>
-                                <w:rPr>
-                                  <w:noProof/>
-                                </w:rPr>
-                                <w:fldChar w:fldCharType="end"/>
-                              </w:r>
+                              <w:fldSimple w:instr=" STYLEREF  &quot;Document Classification&quot; ">
+                                <w:r>
+                                  <w:rPr>
+                                    <w:noProof/>
+                                  </w:rPr>
+                                  <w:t>Public</w:t>
+                                </w:r>
+                              </w:fldSimple>
                             </w:p>
                           </w:txbxContent>
                         </wps:txbx>
@@ -14207,27 +14277,14 @@
                         <w:pPr>
                           <w:pStyle w:val="Classification"/>
                         </w:pPr>
-                        <w:r>
-                          <w:fldChar w:fldCharType="begin"/>
-                        </w:r>
-                        <w:r>
-                          <w:instrText xml:space="preserve"> STYLEREF  "Document Classification" </w:instrText>
-                        </w:r>
-                        <w:r>
-                          <w:fldChar w:fldCharType="separate"/>
-                        </w:r>
-                        <w:r>
-                          <w:rPr>
-                            <w:noProof/>
-                          </w:rPr>
-                          <w:t>Public</w:t>
-                        </w:r>
-                        <w:r>
-                          <w:rPr>
-                            <w:noProof/>
-                          </w:rPr>
-                          <w:fldChar w:fldCharType="end"/>
-                        </w:r>
+                        <w:fldSimple w:instr=" STYLEREF  &quot;Document Classification&quot; ">
+                          <w:r>
+                            <w:rPr>
+                              <w:noProof/>
+                            </w:rPr>
+                            <w:t>Public</w:t>
+                          </w:r>
+                        </w:fldSimple>
                       </w:p>
                     </w:txbxContent>
                   </v:textbox>
@@ -14383,7 +14440,7 @@
             </wp:anchor>
           </w:drawing>
         </mc:Choice>
-        <mc:Fallback xmlns:mv="urn:schemas-microsoft-com:mac:vml" xmlns:mo="http://schemas.microsoft.com/office/mac/office/2008/main">
+        <mc:Fallback xmlns:mo="http://schemas.microsoft.com/office/mac/office/2008/main" xmlns:mv="urn:schemas-microsoft-com:mac:vml">
           <w:pict>
             <v:group id="Group 300" o:spid="_x0000_s1043" style="position:absolute;left:0;text-align:left;margin-left:-48.15pt;margin-top:-22.5pt;width:519pt;height:33.85pt;z-index:251772928;mso-width-relative:margin;mso-height-relative:margin" coordsize="65911,4311" o:gfxdata="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">
               <v:shapetype id="_x0000_t202" coordsize="21600,21600" o:spt="202" path="m,l,21600r21600,l21600,xe">
@@ -14682,7 +14739,7 @@
             </wp:anchor>
           </w:drawing>
         </mc:Choice>
-        <mc:Fallback xmlns:mv="urn:schemas-microsoft-com:mac:vml" xmlns:mo="http://schemas.microsoft.com/office/mac/office/2008/main">
+        <mc:Fallback xmlns:mo="http://schemas.microsoft.com/office/mac/office/2008/main" xmlns:mv="urn:schemas-microsoft-com:mac:vml">
           <w:pict>
             <v:group id="Group 306" o:spid="_x0000_s1046" style="position:absolute;left:0;text-align:left;margin-left:-48.2pt;margin-top:-22.7pt;width:519pt;height:55pt;z-index:251774976;mso-width-relative:margin;mso-height-relative:margin" coordsize="65911,6997" o:gfxdata="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">
               <v:shapetype id="_x0000_t202" coordsize="21600,21600" o:spt="202" path="m,l,21600r21600,l21600,xe">
@@ -14798,27 +14855,14 @@
         <w:noProof/>
       </w:rPr>
     </w:pPr>
-    <w:r>
-      <w:fldChar w:fldCharType="begin"/>
-    </w:r>
-    <w:r>
-      <w:instrText xml:space="preserve"> STYLEREF  "Document Title" </w:instrText>
-    </w:r>
-    <w:r>
-      <w:fldChar w:fldCharType="separate"/>
-    </w:r>
-    <w:r>
-      <w:rPr>
-        <w:noProof/>
-      </w:rPr>
-      <w:t>Managed DNS Manual</w:t>
-    </w:r>
-    <w:r>
-      <w:rPr>
-        <w:noProof/>
-      </w:rPr>
-      <w:fldChar w:fldCharType="end"/>
-    </w:r>
+    <w:fldSimple w:instr=" STYLEREF  &quot;Document Title&quot; ">
+      <w:r>
+        <w:rPr>
+          <w:noProof/>
+        </w:rPr>
+        <w:t>Managed DNS Manual</w:t>
+      </w:r>
+    </w:fldSimple>
   </w:p>
   <w:p>
     <w:pPr>
@@ -15055,27 +15099,14 @@
         <w:noProof/>
       </w:rPr>
     </w:pPr>
-    <w:r>
-      <w:fldChar w:fldCharType="begin"/>
-    </w:r>
-    <w:r>
-      <w:instrText xml:space="preserve"> STYLEREF  "Document Title" </w:instrText>
-    </w:r>
-    <w:r>
-      <w:fldChar w:fldCharType="separate"/>
-    </w:r>
-    <w:r>
-      <w:rPr>
-        <w:noProof/>
-      </w:rPr>
-      <w:t>Managed DNS Manual</w:t>
-    </w:r>
-    <w:r>
-      <w:rPr>
-        <w:noProof/>
-      </w:rPr>
-      <w:fldChar w:fldCharType="end"/>
-    </w:r>
+    <w:fldSimple w:instr=" STYLEREF  &quot;Document Title&quot; ">
+      <w:r>
+        <w:rPr>
+          <w:noProof/>
+        </w:rPr>
+        <w:t>Managed DNS Manual</w:t>
+      </w:r>
+    </w:fldSimple>
   </w:p>
   <w:p>
     <w:pPr>
@@ -15153,27 +15184,14 @@
     <w:pPr>
       <w:pStyle w:val="Header"/>
     </w:pPr>
-    <w:r>
-      <w:fldChar w:fldCharType="begin"/>
-    </w:r>
-    <w:r>
-      <w:instrText xml:space="preserve"> STYLEREF  "Document Title" </w:instrText>
-    </w:r>
-    <w:r>
-      <w:fldChar w:fldCharType="separate"/>
-    </w:r>
-    <w:r>
-      <w:rPr>
-        <w:noProof/>
-      </w:rPr>
-      <w:t>Managed DNS Manual</w:t>
-    </w:r>
-    <w:r>
-      <w:rPr>
-        <w:noProof/>
-      </w:rPr>
-      <w:fldChar w:fldCharType="end"/>
-    </w:r>
+    <w:fldSimple w:instr=" STYLEREF  &quot;Document Title&quot; ">
+      <w:r>
+        <w:rPr>
+          <w:noProof/>
+        </w:rPr>
+        <w:t>Managed DNS Manual</w:t>
+      </w:r>
+    </w:fldSimple>
   </w:p>
 </w:hdr>
 </file>
@@ -23363,6 +23381,7 @@
     <w:rsid w:val="00073757"/>
     <w:rsid w:val="001779BC"/>
     <w:rsid w:val="001A6546"/>
+    <w:rsid w:val="002A4584"/>
     <w:rsid w:val="003232BB"/>
     <w:rsid w:val="00381EE7"/>
     <w:rsid w:val="00544975"/>
@@ -24106,7 +24125,7 @@
 </file>
 
 <file path=customXml/itemProps1.xml><?xml version="1.0" encoding="utf-8"?>
-<ds:datastoreItem xmlns:ds="http://schemas.openxmlformats.org/officeDocument/2006/customXml" ds:itemID="{D55B13EE-1CD2-4721-A86E-35DC614A4471}">
+<ds:datastoreItem xmlns:ds="http://schemas.openxmlformats.org/officeDocument/2006/customXml" ds:itemID="{5DD6348A-C5DD-44A9-9DDB-C0934DB5A092}">
   <ds:schemaRefs>
     <ds:schemaRef ds:uri="http://schemas.openxmlformats.org/officeDocument/2006/bibliography"/>
   </ds:schemaRefs>

</xml_diff>

<commit_message>
More documentation for new MAILFW records 'originalRecipient' field
</commit_message>
<xml_diff>
--- a/doc/DDNS - Managed DNS Manual - 2.1.docx
+++ b/doc/DDNS - Managed DNS Manual - 2.1.docx
@@ -30,7 +30,7 @@
         <w:rPr>
           <w:noProof/>
         </w:rPr>
-        <w:t>9 December 2014</w:t>
+        <w:t>10 December 2014</w:t>
       </w:r>
       <w:r>
         <w:fldChar w:fldCharType="end"/>
@@ -3334,7 +3334,7 @@
                 <w:noProof/>
                 <w:vanish/>
               </w:rPr>
-              <w:t>2014/12/09 - 15:18:00</w:t>
+              <w:t>2014/12/09 - 15:36:00</w:t>
             </w:r>
             <w:r>
               <w:rPr>
@@ -4939,34 +4939,13 @@
         <w:t>s</w:t>
       </w:r>
       <w:r>
-        <w:t xml:space="preserve"> a worldwide </w:t>
-      </w:r>
-      <w:proofErr w:type="spellStart"/>
-      <w:r>
-        <w:t>anycast</w:t>
-      </w:r>
-      <w:proofErr w:type="spellEnd"/>
-      <w:r>
-        <w:t xml:space="preserve"> network that has been built and tested to scale </w:t>
-      </w:r>
-      <w:proofErr w:type="gramStart"/>
-      <w:r>
-        <w:t xml:space="preserve">to 8 million </w:t>
+        <w:t xml:space="preserve"> a worldwide anycast network that has been built and tested to scale to 8 million </w:t>
       </w:r>
       <w:r>
         <w:t>Queries Per-Second</w:t>
       </w:r>
-      <w:proofErr w:type="gramEnd"/>
-      <w:r>
-        <w:t xml:space="preserve">. The system makes use of the same infrastructure and expertise </w:t>
-      </w:r>
-      <w:proofErr w:type="gramStart"/>
-      <w:r>
-        <w:t>that powers</w:t>
-      </w:r>
-      <w:proofErr w:type="gramEnd"/>
-      <w:r>
-        <w:t xml:space="preserve"> over 200 TLDs, including the .au country code TLD.</w:t>
+      <w:r>
+        <w:t>. The system makes use of the same infrastructure and expertise that powers over 200 TLDs, including the .au country code TLD.</w:t>
       </w:r>
     </w:p>
     <w:p>
@@ -4979,15 +4958,7 @@
         <w:pStyle w:val="BulletedList"/>
       </w:pPr>
       <w:r>
-        <w:t xml:space="preserve">Standard Compliant </w:t>
-      </w:r>
-      <w:proofErr w:type="spellStart"/>
-      <w:r>
-        <w:t>Anycast</w:t>
-      </w:r>
-      <w:proofErr w:type="spellEnd"/>
-      <w:r>
-        <w:t xml:space="preserve"> Network</w:t>
+        <w:t>Standard Compliant Anycast Network</w:t>
       </w:r>
     </w:p>
     <w:p>
@@ -5962,21 +5933,8 @@
       <w:r>
         <w:t xml:space="preserve">the </w:t>
       </w:r>
-      <w:proofErr w:type="spellStart"/>
-      <w:r>
-        <w:t>anycast</w:t>
-      </w:r>
-      <w:proofErr w:type="spellEnd"/>
-      <w:r>
-        <w:t xml:space="preserve"> clouds that are used to provision zone files. A name server interface set contains one IPv4 and one IPv6 IP address per </w:t>
-      </w:r>
-      <w:proofErr w:type="spellStart"/>
-      <w:r>
-        <w:t>anycast</w:t>
-      </w:r>
-      <w:proofErr w:type="spellEnd"/>
-      <w:r>
-        <w:t xml:space="preserve"> instance in the allotted clouds. Typically Resellers </w:t>
+      <w:r>
+        <w:t xml:space="preserve">anycast clouds that are used to provision zone files. A name server interface set contains one IPv4 and one IPv6 IP address per anycast instance in the allotted clouds. Typically Resellers </w:t>
       </w:r>
       <w:r>
         <w:t>are</w:t>
@@ -6036,15 +5994,7 @@
         <w:t xml:space="preserve"> with </w:t>
       </w:r>
       <w:r>
-        <w:t xml:space="preserve">multiple brands can request to be allocated multiple </w:t>
-      </w:r>
-      <w:proofErr w:type="spellStart"/>
-      <w:r>
-        <w:t>nameserver</w:t>
-      </w:r>
-      <w:proofErr w:type="spellEnd"/>
-      <w:r>
-        <w:t xml:space="preserve"> sets, one for each brand, so that when the</w:t>
+        <w:t>multiple brands can request to be allocated multiple nameserver sets, one for each brand, so that when the</w:t>
       </w:r>
       <w:r>
         <w:t xml:space="preserve"> Reseller </w:t>
@@ -6327,23 +6277,7 @@
         <w:t>prefix</w:t>
       </w:r>
       <w:r>
-        <w:t xml:space="preserve"> such as ‘ns’ or ‘server’, </w:t>
-      </w:r>
-      <w:proofErr w:type="spellStart"/>
-      <w:r>
-        <w:t>etc</w:t>
-      </w:r>
-      <w:proofErr w:type="spellEnd"/>
-      <w:r>
-        <w:t xml:space="preserve">, could be specified, resulting in the generation of ns1, ns2, ns3, ns4, </w:t>
-      </w:r>
-      <w:proofErr w:type="spellStart"/>
-      <w:r>
-        <w:t>etc</w:t>
-      </w:r>
-      <w:proofErr w:type="spellEnd"/>
-      <w:r>
-        <w:t xml:space="preserve">, up to the number </w:t>
+        <w:t xml:space="preserve"> such as ‘ns’ or ‘server’, etc, could be specified, resulting in the generation of ns1, ns2, ns3, ns4, etc, up to the number </w:t>
       </w:r>
       <w:r>
         <w:lastRenderedPageBreak/>
@@ -6482,15 +6416,7 @@
         <w:t>A zone represents a DNS zone fil</w:t>
       </w:r>
       <w:r>
-        <w:t xml:space="preserve">e that is to be provisioned on to the </w:t>
-      </w:r>
-      <w:proofErr w:type="spellStart"/>
-      <w:r>
-        <w:t>anycast</w:t>
-      </w:r>
-      <w:proofErr w:type="spellEnd"/>
-      <w:r>
-        <w:t xml:space="preserve"> network. You create a zone utilising the </w:t>
+        <w:t xml:space="preserve">e that is to be provisioned on to the anycast network. You create a zone utilising the </w:t>
       </w:r>
       <w:r>
         <w:t>Web Interface</w:t>
@@ -6502,23 +6428,7 @@
         <w:t>,</w:t>
       </w:r>
       <w:r>
-        <w:t xml:space="preserve"> those changes will be propagated to the Discovery DNS </w:t>
-      </w:r>
-      <w:proofErr w:type="spellStart"/>
-      <w:r>
-        <w:t>anycast</w:t>
-      </w:r>
-      <w:proofErr w:type="spellEnd"/>
-      <w:r>
-        <w:t xml:space="preserve"> network. The changes are queued for propagation </w:t>
-      </w:r>
-      <w:proofErr w:type="gramStart"/>
-      <w:r>
-        <w:t>immediately,</w:t>
-      </w:r>
-      <w:proofErr w:type="gramEnd"/>
-      <w:r>
-        <w:t xml:space="preserve"> and depending on the number of outstanding changes and if DNSSEC signing was requested or not, are generally deployed to the network before the response to add or update is received.</w:t>
+        <w:t xml:space="preserve"> those changes will be propagated to the Discovery DNS anycast network. The changes are queued for propagation immediately, and depending on the number of outstanding changes and if DNSSEC signing was requested or not, are generally deployed to the network before the response to add or update is received.</w:t>
       </w:r>
     </w:p>
     <w:p>
@@ -6690,15 +6600,7 @@
         <w:t>Additionally</w:t>
       </w:r>
       <w:r>
-        <w:t xml:space="preserve"> the zone has a last published property which tells you the last time the zone was published to the </w:t>
-      </w:r>
-      <w:proofErr w:type="spellStart"/>
-      <w:r>
-        <w:t>anycast</w:t>
-      </w:r>
-      <w:proofErr w:type="spellEnd"/>
-      <w:r>
-        <w:t xml:space="preserve"> network.</w:t>
+        <w:t xml:space="preserve"> the zone has a last published property which tells you the last time the zone was published to the anycast network.</w:t>
       </w:r>
     </w:p>
     <w:p>
@@ -8501,15 +8403,7 @@
         <w:pStyle w:val="FakeHeading4"/>
       </w:pPr>
       <w:r>
-        <w:t xml:space="preserve">AXFR </w:t>
-      </w:r>
-      <w:proofErr w:type="gramStart"/>
-      <w:r>
-        <w:t>In</w:t>
-      </w:r>
-      <w:proofErr w:type="gramEnd"/>
-      <w:r>
-        <w:t xml:space="preserve"> Zone Transfer Feature</w:t>
+        <w:t>AXFR In Zone Transfer Feature</w:t>
       </w:r>
     </w:p>
     <w:p>
@@ -8738,15 +8632,7 @@
         <w:t xml:space="preserve">DNS features. </w:t>
       </w:r>
       <w:r>
-        <w:t xml:space="preserve">These resource records are not ‘real’ DNS resource records, but ones created by us to allow the configuration of some advanced features. These pseudo resource records will be translated by the system into the actual records required to make the feature work as the zone is published to the </w:t>
-      </w:r>
-      <w:proofErr w:type="spellStart"/>
-      <w:r>
-        <w:t>anycast</w:t>
-      </w:r>
-      <w:proofErr w:type="spellEnd"/>
-      <w:r>
-        <w:t xml:space="preserve"> cloud. </w:t>
+        <w:t xml:space="preserve">These resource records are not ‘real’ DNS resource records, but ones created by us to allow the configuration of some advanced features. These pseudo resource records will be translated by the system into the actual records required to make the feature work as the zone is published to the anycast cloud. </w:t>
       </w:r>
       <w:r>
         <w:t>Each is explored below</w:t>
@@ -8841,14 +8727,12 @@
           <w:b/>
         </w:rPr>
       </w:pPr>
-      <w:proofErr w:type="gramStart"/>
       <w:r>
         <w:rPr>
           <w:b/>
         </w:rPr>
         <w:t>test.com</w:t>
       </w:r>
-      <w:proofErr w:type="gramEnd"/>
       <w:r>
         <w:rPr>
           <w:b/>
@@ -8902,14 +8786,12 @@
           <w:b/>
         </w:rPr>
       </w:pPr>
-      <w:proofErr w:type="gramStart"/>
       <w:r>
         <w:rPr>
           <w:b/>
         </w:rPr>
         <w:t>test.com</w:t>
       </w:r>
-      <w:proofErr w:type="gramEnd"/>
       <w:r>
         <w:rPr>
           <w:b/>
@@ -8996,15 +8878,7 @@
     <w:p>
       <w:r>
         <w:lastRenderedPageBreak/>
-        <w:t xml:space="preserve">URL pseudo resource records allow a simple http redirect to be configured. By creating a URL record, the domain name created will be redirected to the resolved URL template specified. To make this occur once the zone is published the URL record will be translated into the A and AAAA records of our </w:t>
-      </w:r>
-      <w:proofErr w:type="spellStart"/>
-      <w:r>
-        <w:t>anycast</w:t>
-      </w:r>
-      <w:proofErr w:type="spellEnd"/>
-      <w:r>
-        <w:t xml:space="preserve"> HTTP redirect service. The redirect will also be published to the redirect service and our http listeners will serve redirects for the name. The destination of the redirect can be a standard </w:t>
+        <w:t xml:space="preserve">URL pseudo resource records allow a simple http redirect to be configured. By creating a URL record, the domain name created will be redirected to the resolved URL template specified. To make this occur once the zone is published the URL record will be translated into the A and AAAA records of our anycast HTTP redirect service. The redirect will also be published to the redirect service and our http listeners will serve redirects for the name. The destination of the redirect can be a standard </w:t>
       </w:r>
       <w:r>
         <w:t>HTTP</w:t>
@@ -9485,21 +9359,7 @@
               <w:rPr>
                 <w:b w:val="0"/>
               </w:rPr>
-              <w:t>?{</w:t>
-            </w:r>
-            <w:proofErr w:type="spellStart"/>
-            <w:r>
-              <w:rPr>
-                <w:b w:val="0"/>
-              </w:rPr>
-              <w:t>queryParameters</w:t>
-            </w:r>
-            <w:proofErr w:type="spellEnd"/>
-            <w:r>
-              <w:rPr>
-                <w:b w:val="0"/>
-              </w:rPr>
-              <w:t>}</w:t>
+              <w:t>?{queryParameters}</w:t>
             </w:r>
           </w:p>
         </w:tc>
@@ -9710,15 +9570,7 @@
     </w:p>
     <w:p>
       <w:r>
-        <w:t xml:space="preserve">The exception to this is the </w:t>
-      </w:r>
-      <w:proofErr w:type="spellStart"/>
-      <w:r>
-        <w:t>queryParameters</w:t>
-      </w:r>
-      <w:proofErr w:type="spellEnd"/>
-      <w:r>
-        <w:t xml:space="preserve"> parameter</w:t>
+        <w:t>The exception to this is the queryParameters parameter</w:t>
       </w:r>
       <w:r>
         <w:t>, which</w:t>
@@ -9826,23 +9678,10 @@
         </w:numPr>
       </w:pPr>
       <w:r>
-        <w:t xml:space="preserve">URL cloaking with </w:t>
-      </w:r>
-      <w:proofErr w:type="spellStart"/>
-      <w:r>
-        <w:t>iframe</w:t>
-      </w:r>
-      <w:proofErr w:type="spellEnd"/>
-      <w:r>
-        <w:t xml:space="preserve"> (destination URL is rendered in an invisible full screen </w:t>
-      </w:r>
-      <w:proofErr w:type="spellStart"/>
-      <w:r>
-        <w:t>iframe</w:t>
-      </w:r>
-      <w:proofErr w:type="spellEnd"/>
-      <w:r>
-        <w:t>, so that original URL is preserved in the user’s browser</w:t>
+        <w:t>URL cloaking with iframe</w:t>
+      </w:r>
+      <w:r>
+        <w:t xml:space="preserve"> (destination URL is rendered in an invisible full screen iframe, so that original URL is preserved in the user’s browser</w:t>
       </w:r>
       <w:r>
         <w:t xml:space="preserve"> address bar</w:t>
@@ -9859,13 +9698,8 @@
         <w:t xml:space="preserve">For the redirection by </w:t>
       </w:r>
       <w:r>
-        <w:t xml:space="preserve">URL cloaking with </w:t>
-      </w:r>
-      <w:proofErr w:type="spellStart"/>
-      <w:r>
-        <w:t>iframe</w:t>
-      </w:r>
-      <w:proofErr w:type="spellEnd"/>
+        <w:t>URL cloaking with iframe</w:t>
+      </w:r>
       <w:r>
         <w:t>, some additional optional parameters can be set:</w:t>
       </w:r>
@@ -9912,21 +9746,7 @@
         <w:rPr>
           <w:i/>
         </w:rPr>
-        <w:t>&lt;</w:t>
-      </w:r>
-      <w:proofErr w:type="gramStart"/>
-      <w:r>
-        <w:rPr>
-          <w:i/>
-        </w:rPr>
-        <w:t>meta</w:t>
-      </w:r>
-      <w:proofErr w:type="gramEnd"/>
-      <w:r>
-        <w:rPr>
-          <w:i/>
-        </w:rPr>
-        <w:t xml:space="preserve"> name="description" …&gt;</w:t>
+        <w:t>&lt;meta name="description" …&gt;</w:t>
       </w:r>
       <w:r>
         <w:t xml:space="preserve"> </w:t>
@@ -9953,21 +9773,7 @@
         <w:rPr>
           <w:i/>
         </w:rPr>
-        <w:t>&lt;</w:t>
-      </w:r>
-      <w:proofErr w:type="gramStart"/>
-      <w:r>
-        <w:rPr>
-          <w:i/>
-        </w:rPr>
-        <w:t>meta</w:t>
-      </w:r>
-      <w:proofErr w:type="gramEnd"/>
-      <w:r>
-        <w:rPr>
-          <w:i/>
-        </w:rPr>
-        <w:t xml:space="preserve"> name="keywords" …&gt;</w:t>
+        <w:t>&lt;meta name="keywords" …&gt;</w:t>
       </w:r>
       <w:r>
         <w:t xml:space="preserve"> </w:t>
@@ -10036,15 +9842,7 @@
         <w:t>,</w:t>
       </w:r>
       <w:r>
-        <w:t xml:space="preserve"> if the Branded Name Servers feature is in use for the zone, the generated MX records will be branded as per the domain name, thus the required A and AAAA records will also be created. The mail servers used are our </w:t>
-      </w:r>
-      <w:proofErr w:type="spellStart"/>
-      <w:r>
-        <w:t>anycast</w:t>
-      </w:r>
-      <w:proofErr w:type="spellEnd"/>
-      <w:r>
-        <w:t xml:space="preserve"> SMTP redirect service. The redirect will also be published to the redirect service and our SMTP listeners will receive the mail for the domain and forward it to the configured destination. </w:t>
+        <w:t xml:space="preserve"> if the Branded Name Servers feature is in use for the zone, the generated MX records will be branded as per the domain name, thus the required A and AAAA records will also be created. The mail servers used are our anycast SMTP redirect service. The redirect will also be published to the redirect service and our SMTP listeners will receive the mail for the domain and forward it to the configured destination. </w:t>
       </w:r>
     </w:p>
     <w:p>
@@ -10063,14 +9861,12 @@
           <w:b/>
         </w:rPr>
       </w:pPr>
-      <w:proofErr w:type="gramStart"/>
       <w:r>
         <w:rPr>
           <w:b/>
         </w:rPr>
         <w:t>test.com</w:t>
       </w:r>
-      <w:proofErr w:type="gramEnd"/>
       <w:r>
         <w:rPr>
           <w:b/>
@@ -10146,14 +9942,12 @@
           <w:b/>
         </w:rPr>
       </w:pPr>
-      <w:proofErr w:type="gramStart"/>
       <w:r>
         <w:rPr>
           <w:b/>
         </w:rPr>
         <w:t>test.com</w:t>
       </w:r>
-      <w:proofErr w:type="gramEnd"/>
       <w:r>
         <w:rPr>
           <w:b/>
@@ -10230,23 +10024,10 @@
         <w:t xml:space="preserve"> etc.</w:t>
       </w:r>
     </w:p>
-    <w:p>
-      <w:r>
-        <w:t xml:space="preserve">The redirection can also be performed on a specific recipient, if you configure </w:t>
-      </w:r>
-      <w:r>
-        <w:t xml:space="preserve">the </w:t>
-      </w:r>
-      <w:bookmarkStart w:id="11" w:name="_GoBack"/>
-      <w:bookmarkEnd w:id="11"/>
-      <w:r>
-        <w:t>redirect record</w:t>
-      </w:r>
-      <w:r>
-        <w:t>s</w:t>
-      </w:r>
-      <w:r>
-        <w:t xml:space="preserve"> as below:</w:t>
+    <w:p/>
+    <w:p>
+      <w:r>
+        <w:t>The redirection can also be performed on a specific recipient, if you configure the redirect records as below:</w:t>
       </w:r>
     </w:p>
     <w:p>
@@ -10255,14 +10036,12 @@
           <w:b/>
         </w:rPr>
       </w:pPr>
-      <w:proofErr w:type="gramStart"/>
       <w:r>
         <w:rPr>
           <w:b/>
         </w:rPr>
         <w:t>test.com</w:t>
       </w:r>
-      <w:proofErr w:type="gramEnd"/>
       <w:r>
         <w:rPr>
           <w:b/>
@@ -10305,14 +10084,12 @@
           <w:b/>
         </w:rPr>
       </w:pPr>
-      <w:proofErr w:type="gramStart"/>
       <w:r>
         <w:rPr>
           <w:b/>
         </w:rPr>
         <w:t>test.com</w:t>
       </w:r>
-      <w:proofErr w:type="gramEnd"/>
       <w:r>
         <w:rPr>
           <w:b/>
@@ -10358,22 +10135,7 @@
         </w:r>
       </w:hyperlink>
       <w:r>
-        <w:t xml:space="preserve">, and </w:t>
-      </w:r>
-      <w:r>
-        <w:t xml:space="preserve">all </w:t>
-      </w:r>
-      <w:r>
-        <w:t xml:space="preserve">other </w:t>
-      </w:r>
-      <w:r>
-        <w:t>email</w:t>
-      </w:r>
-      <w:r>
-        <w:t>s</w:t>
-      </w:r>
-      <w:r>
-        <w:t xml:space="preserve"> for test.com (</w:t>
+        <w:t>, and all other emails for test.com (</w:t>
       </w:r>
       <w:hyperlink r:id="rId51" w:history="1">
         <w:r>
@@ -10410,18 +10172,187 @@
       </w:r>
     </w:p>
     <w:p>
+      <w:r>
+        <w:t>And as well</w:t>
+      </w:r>
+      <w:r>
+        <w:t>, if you configure the redirect records as below:</w:t>
+      </w:r>
+    </w:p>
+    <w:p>
+      <w:pPr>
+        <w:rPr>
+          <w:b/>
+        </w:rPr>
+      </w:pPr>
+      <w:bookmarkStart w:id="11" w:name="_Ref393468361"/>
+      <w:bookmarkStart w:id="12" w:name="_Ref393468554"/>
+      <w:bookmarkStart w:id="13" w:name="_Toc393878329"/>
+      <w:r>
+        <w:rPr>
+          <w:b/>
+        </w:rPr>
+        <w:t>test.com</w:t>
+      </w:r>
+      <w:r>
+        <w:rPr>
+          <w:b/>
+        </w:rPr>
+        <w:tab/>
+        <w:t>MAILFW</w:t>
+      </w:r>
+      <w:r>
+        <w:rPr>
+          <w:b/>
+        </w:rPr>
+        <w:tab/>
+      </w:r>
+      <w:r>
+        <w:rPr>
+          <w:b/>
+        </w:rPr>
+        <w:tab/>
+        <w:t>admin</w:t>
+      </w:r>
+      <w:r>
+        <w:rPr>
+          <w:b/>
+        </w:rPr>
+        <w:tab/>
+      </w:r>
+      <w:hyperlink r:id="rId54" w:history="1">
+        <w:r>
+          <w:rPr>
+            <w:rStyle w:val="Hyperlink"/>
+            <w:b/>
+          </w:rPr>
+          <w:t>admin@example.com</w:t>
+        </w:r>
+      </w:hyperlink>
+    </w:p>
+    <w:p>
+      <w:pPr>
+        <w:rPr>
+          <w:b/>
+        </w:rPr>
+      </w:pPr>
+      <w:r>
+        <w:rPr>
+          <w:b/>
+        </w:rPr>
+        <w:t>test.com</w:t>
+      </w:r>
+      <w:r>
+        <w:rPr>
+          <w:b/>
+        </w:rPr>
+        <w:tab/>
+        <w:t>MAILFW</w:t>
+      </w:r>
+      <w:r>
+        <w:rPr>
+          <w:b/>
+        </w:rPr>
+        <w:tab/>
+      </w:r>
+      <w:r>
+        <w:rPr>
+          <w:b/>
+        </w:rPr>
+        <w:tab/>
+        <w:t>@example.com</w:t>
+      </w:r>
+    </w:p>
+    <w:p>
+      <w:r>
+        <w:lastRenderedPageBreak/>
+        <w:t xml:space="preserve">Then an email sent to </w:t>
+      </w:r>
+      <w:hyperlink r:id="rId55" w:history="1">
+        <w:r>
+          <w:rPr>
+            <w:rStyle w:val="Hyperlink"/>
+          </w:rPr>
+          <w:t>admin@test.com</w:t>
+        </w:r>
+      </w:hyperlink>
+      <w:r>
+        <w:t xml:space="preserve"> will be sent to </w:t>
+      </w:r>
+      <w:hyperlink r:id="rId56" w:history="1">
+        <w:r>
+          <w:rPr>
+            <w:rStyle w:val="Hyperlink"/>
+          </w:rPr>
+          <w:t>admin@example.com</w:t>
+        </w:r>
+      </w:hyperlink>
+      <w:r>
+        <w:t xml:space="preserve">, and </w:t>
+      </w:r>
+      <w:r>
+        <w:t xml:space="preserve">otherwise </w:t>
+      </w:r>
+      <w:bookmarkStart w:id="14" w:name="_GoBack"/>
+      <w:bookmarkEnd w:id="14"/>
+      <w:r>
+        <w:t xml:space="preserve">an email sent to </w:t>
+      </w:r>
+      <w:hyperlink r:id="rId57" w:history="1">
+        <w:r>
+          <w:rPr>
+            <w:rStyle w:val="Hyperlink"/>
+          </w:rPr>
+          <w:t>bob@test.com</w:t>
+        </w:r>
+      </w:hyperlink>
+      <w:r>
+        <w:t xml:space="preserve"> will be sent to </w:t>
+      </w:r>
+      <w:hyperlink r:id="rId58" w:history="1">
+        <w:r>
+          <w:rPr>
+            <w:rStyle w:val="Hyperlink"/>
+          </w:rPr>
+          <w:t>bob@example.com</w:t>
+        </w:r>
+      </w:hyperlink>
+      <w:r>
+        <w:t xml:space="preserve">, email for </w:t>
+      </w:r>
+      <w:hyperlink r:id="rId59" w:history="1">
+        <w:r>
+          <w:rPr>
+            <w:rStyle w:val="Hyperlink"/>
+          </w:rPr>
+          <w:t>greg@test.com</w:t>
+        </w:r>
+      </w:hyperlink>
+      <w:r>
+        <w:t xml:space="preserve"> will be sent to </w:t>
+      </w:r>
+      <w:hyperlink r:id="rId60" w:history="1">
+        <w:r>
+          <w:rPr>
+            <w:rStyle w:val="Hyperlink"/>
+          </w:rPr>
+          <w:t>greg@example.com</w:t>
+        </w:r>
+      </w:hyperlink>
+      <w:r>
+        <w:t xml:space="preserve"> etc.</w:t>
+      </w:r>
+    </w:p>
+    <w:p>
       <w:pPr>
         <w:pStyle w:val="Heading2"/>
       </w:pPr>
-      <w:bookmarkStart w:id="12" w:name="_Ref393468361"/>
-      <w:bookmarkStart w:id="13" w:name="_Ref393468554"/>
-      <w:bookmarkStart w:id="14" w:name="_Toc393878329"/>
       <w:r>
         <w:t>Plans</w:t>
       </w:r>
+      <w:bookmarkEnd w:id="11"/>
       <w:bookmarkEnd w:id="12"/>
       <w:bookmarkEnd w:id="13"/>
-      <w:bookmarkEnd w:id="14"/>
     </w:p>
     <w:p>
       <w:r>
@@ -10485,7 +10416,6 @@
         <w:t xml:space="preserve">only </w:t>
       </w:r>
       <w:r>
-        <w:lastRenderedPageBreak/>
         <w:t>created a</w:t>
       </w:r>
       <w:r>
@@ -10602,15 +10532,7 @@
         <w:t xml:space="preserve"> – </w:t>
       </w:r>
       <w:r>
-        <w:t xml:space="preserve">These plans support a single zone per plan </w:t>
-      </w:r>
-      <w:proofErr w:type="gramStart"/>
-      <w:r>
-        <w:t>instance, that</w:t>
-      </w:r>
-      <w:proofErr w:type="gramEnd"/>
-      <w:r>
-        <w:t xml:space="preserve"> is each time you associate a plan of this type (a plan without the grouping feature) with a zone there will be a monthly recurring charge based on the plans details and feature usage of that zone.</w:t>
+        <w:t>These plans support a single zone per plan instance, that is each time you associate a plan of this type (a plan without the grouping feature) with a zone there will be a monthly recurring charge based on the plans details and feature usage of that zone.</w:t>
       </w:r>
     </w:p>
     <w:p>
@@ -10664,6 +10586,7 @@
     </w:p>
     <w:p>
       <w:r>
+        <w:lastRenderedPageBreak/>
         <w:t xml:space="preserve">You may change plan at any time, but the change does not take </w:t>
       </w:r>
       <w:r>
@@ -10709,7 +10632,6 @@
         <w:rPr>
           <w:b/>
         </w:rPr>
-        <w:lastRenderedPageBreak/>
         <w:t>Important:</w:t>
       </w:r>
       <w:r>
@@ -10762,15 +10684,7 @@
         <w:t>A</w:t>
       </w:r>
       <w:r>
-        <w:t xml:space="preserve"> base number of units </w:t>
-      </w:r>
-      <w:proofErr w:type="gramStart"/>
-      <w:r>
-        <w:t>that are</w:t>
-      </w:r>
-      <w:proofErr w:type="gramEnd"/>
-      <w:r>
-        <w:t xml:space="preserve"> included in the plan as part of th</w:t>
+        <w:t xml:space="preserve"> base number of units that are included in the plan as part of th</w:t>
       </w:r>
       <w:r>
         <w:t>e plan fee</w:t>
@@ -10941,6 +10855,7 @@
     </w:p>
     <w:p>
       <w:r>
+        <w:lastRenderedPageBreak/>
         <w:t>If no unit measure for a particular value is associated with a plan then that particular unit is not counted towards your billing.</w:t>
       </w:r>
     </w:p>
@@ -10968,7 +10883,6 @@
         <w:keepNext/>
       </w:pPr>
       <w:r>
-        <w:lastRenderedPageBreak/>
         <w:t>The features that you may see configured on your plans are:</w:t>
       </w:r>
     </w:p>
@@ -11201,19 +11115,11 @@
       <w:pPr>
         <w:pStyle w:val="BulletedList"/>
       </w:pPr>
-      <w:proofErr w:type="spellStart"/>
       <w:r>
         <w:rPr>
           <w:b/>
         </w:rPr>
-        <w:t>MailFW</w:t>
-      </w:r>
-      <w:proofErr w:type="spellEnd"/>
-      <w:r>
-        <w:rPr>
-          <w:b/>
-        </w:rPr>
-        <w:t xml:space="preserve"> Record</w:t>
+        <w:t>MailFW Record</w:t>
       </w:r>
       <w:r>
         <w:t xml:space="preserve"> – </w:t>
@@ -11395,15 +11301,7 @@
         <w:t>to an object</w:t>
       </w:r>
       <w:r>
-        <w:t xml:space="preserve"> (account, zone, user, </w:t>
-      </w:r>
-      <w:proofErr w:type="gramStart"/>
-      <w:r>
-        <w:t>plan</w:t>
-      </w:r>
-      <w:proofErr w:type="gramEnd"/>
-      <w:r>
-        <w:t>)</w:t>
+        <w:t xml:space="preserve"> (account, zone, user, plan)</w:t>
       </w:r>
       <w:r>
         <w:t xml:space="preserve">, its history is </w:t>
@@ -11837,10 +11735,10 @@
     <w:p>
       <w:pPr>
         <w:sectPr>
-          <w:headerReference w:type="even" r:id="rId54"/>
-          <w:headerReference w:type="default" r:id="rId55"/>
-          <w:footerReference w:type="even" r:id="rId56"/>
-          <w:footerReference w:type="default" r:id="rId57"/>
+          <w:headerReference w:type="even" r:id="rId61"/>
+          <w:headerReference w:type="default" r:id="rId62"/>
+          <w:footerReference w:type="even" r:id="rId63"/>
+          <w:footerReference w:type="default" r:id="rId64"/>
           <w:pgSz w:w="11906" w:h="16838"/>
           <w:pgMar w:top="1701" w:right="1701" w:bottom="1701" w:left="1701" w:header="709" w:footer="567" w:gutter="0"/>
           <w:pgNumType w:start="1"/>
@@ -11937,15 +11835,7 @@
         <w:pStyle w:val="Disclaimer"/>
       </w:pPr>
       <w:r>
-        <w:t xml:space="preserve">The recipients of this document must keep confidential all of the information disclosed in this document, and </w:t>
-      </w:r>
-      <w:proofErr w:type="gramStart"/>
-      <w:r>
-        <w:t>may</w:t>
-      </w:r>
-      <w:proofErr w:type="gramEnd"/>
-      <w:r>
-        <w:t xml:space="preserve"> only use the information for the purpose specified by us for its use. Under no circumstance may this document (or any part of this document) be disclosed, copied or reproduced to any person, other than the Authorised Recipients, without our prior written consent.</w:t>
+        <w:t>The recipients of this document must keep confidential all of the information disclosed in this document, and may only use the information for the purpose specified by us for its use. Under no circumstance may this document (or any part of this document) be disclosed, copied or reproduced to any person, other than the Authorised Recipients, without our prior written consent.</w:t>
       </w:r>
     </w:p>
     <w:p>
@@ -11986,10 +11876,10 @@
     <w:p>
       <w:pPr>
         <w:sectPr>
-          <w:headerReference w:type="even" r:id="rId58"/>
-          <w:headerReference w:type="default" r:id="rId59"/>
-          <w:footerReference w:type="even" r:id="rId60"/>
-          <w:footerReference w:type="default" r:id="rId61"/>
+          <w:headerReference w:type="even" r:id="rId65"/>
+          <w:headerReference w:type="default" r:id="rId66"/>
+          <w:footerReference w:type="even" r:id="rId67"/>
+          <w:footerReference w:type="default" r:id="rId68"/>
           <w:pgSz w:w="11906" w:h="16838"/>
           <w:pgMar w:top="1701" w:right="1701" w:bottom="1701" w:left="1701" w:header="709" w:footer="567" w:gutter="0"/>
           <w:cols w:space="708"/>
@@ -12003,10 +11893,10 @@
       </w:pPr>
     </w:p>
     <w:sectPr>
-      <w:headerReference w:type="even" r:id="rId62"/>
-      <w:headerReference w:type="default" r:id="rId63"/>
-      <w:footerReference w:type="even" r:id="rId64"/>
-      <w:footerReference w:type="default" r:id="rId65"/>
+      <w:headerReference w:type="even" r:id="rId69"/>
+      <w:headerReference w:type="default" r:id="rId70"/>
+      <w:footerReference w:type="even" r:id="rId71"/>
+      <w:footerReference w:type="default" r:id="rId72"/>
       <w:pgSz w:w="11906" w:h="16838"/>
       <w:pgMar w:top="1701" w:right="1701" w:bottom="1701" w:left="1701" w:header="709" w:footer="567" w:gutter="0"/>
       <w:cols w:space="708"/>
@@ -12310,14 +12200,27 @@
                           <w:pPr>
                             <w:pStyle w:val="Classification"/>
                           </w:pPr>
-                          <w:fldSimple w:instr=" STYLEREF  &quot;Document Classification&quot; ">
-                            <w:r>
-                              <w:rPr>
-                                <w:noProof/>
-                              </w:rPr>
-                              <w:t>Public</w:t>
-                            </w:r>
-                          </w:fldSimple>
+                          <w:r>
+                            <w:fldChar w:fldCharType="begin"/>
+                          </w:r>
+                          <w:r>
+                            <w:instrText xml:space="preserve"> STYLEREF  "Document Classification" </w:instrText>
+                          </w:r>
+                          <w:r>
+                            <w:fldChar w:fldCharType="separate"/>
+                          </w:r>
+                          <w:r>
+                            <w:rPr>
+                              <w:noProof/>
+                            </w:rPr>
+                            <w:t>Public</w:t>
+                          </w:r>
+                          <w:r>
+                            <w:rPr>
+                              <w:noProof/>
+                            </w:rPr>
+                            <w:fldChar w:fldCharType="end"/>
+                          </w:r>
                         </w:p>
                       </w:txbxContent>
                     </wps:txbx>
@@ -12349,14 +12252,27 @@
                     <w:pPr>
                       <w:pStyle w:val="Classification"/>
                     </w:pPr>
-                    <w:fldSimple w:instr=" STYLEREF  &quot;Document Classification&quot; ">
-                      <w:r>
-                        <w:rPr>
-                          <w:noProof/>
-                        </w:rPr>
-                        <w:t>Public</w:t>
-                      </w:r>
-                    </w:fldSimple>
+                    <w:r>
+                      <w:fldChar w:fldCharType="begin"/>
+                    </w:r>
+                    <w:r>
+                      <w:instrText xml:space="preserve"> STYLEREF  "Document Classification" </w:instrText>
+                    </w:r>
+                    <w:r>
+                      <w:fldChar w:fldCharType="separate"/>
+                    </w:r>
+                    <w:r>
+                      <w:rPr>
+                        <w:noProof/>
+                      </w:rPr>
+                      <w:t>Public</w:t>
+                    </w:r>
+                    <w:r>
+                      <w:rPr>
+                        <w:noProof/>
+                      </w:rPr>
+                      <w:fldChar w:fldCharType="end"/>
+                    </w:r>
                   </w:p>
                 </w:txbxContent>
               </v:textbox>
@@ -12653,14 +12569,27 @@
                               <w:pPr>
                                 <w:pStyle w:val="Classification"/>
                               </w:pPr>
-                              <w:fldSimple w:instr=" STYLEREF  &quot;Document Classification&quot; ">
-                                <w:r>
-                                  <w:rPr>
-                                    <w:noProof/>
-                                  </w:rPr>
-                                  <w:t>Public</w:t>
-                                </w:r>
-                              </w:fldSimple>
+                              <w:r>
+                                <w:fldChar w:fldCharType="begin"/>
+                              </w:r>
+                              <w:r>
+                                <w:instrText xml:space="preserve"> STYLEREF  "Document Classification" </w:instrText>
+                              </w:r>
+                              <w:r>
+                                <w:fldChar w:fldCharType="separate"/>
+                              </w:r>
+                              <w:r>
+                                <w:rPr>
+                                  <w:noProof/>
+                                </w:rPr>
+                                <w:t>Public</w:t>
+                              </w:r>
+                              <w:r>
+                                <w:rPr>
+                                  <w:noProof/>
+                                </w:rPr>
+                                <w:fldChar w:fldCharType="end"/>
+                              </w:r>
                             </w:p>
                           </w:txbxContent>
                         </wps:txbx>
@@ -12692,14 +12621,27 @@
                         <w:pPr>
                           <w:pStyle w:val="Classification"/>
                         </w:pPr>
-                        <w:fldSimple w:instr=" STYLEREF  &quot;Document Classification&quot; ">
-                          <w:r>
-                            <w:rPr>
-                              <w:noProof/>
-                            </w:rPr>
-                            <w:t>Public</w:t>
-                          </w:r>
-                        </w:fldSimple>
+                        <w:r>
+                          <w:fldChar w:fldCharType="begin"/>
+                        </w:r>
+                        <w:r>
+                          <w:instrText xml:space="preserve"> STYLEREF  "Document Classification" </w:instrText>
+                        </w:r>
+                        <w:r>
+                          <w:fldChar w:fldCharType="separate"/>
+                        </w:r>
+                        <w:r>
+                          <w:rPr>
+                            <w:noProof/>
+                          </w:rPr>
+                          <w:t>Public</w:t>
+                        </w:r>
+                        <w:r>
+                          <w:rPr>
+                            <w:noProof/>
+                          </w:rPr>
+                          <w:fldChar w:fldCharType="end"/>
+                        </w:r>
                       </w:p>
                     </w:txbxContent>
                   </v:textbox>
@@ -13038,7 +12980,7 @@
             </wp:anchor>
           </w:drawing>
         </mc:Choice>
-        <mc:Fallback xmlns:mo="http://schemas.microsoft.com/office/mac/office/2008/main" xmlns:mv="urn:schemas-microsoft-com:mac:vml">
+        <mc:Fallback xmlns:mv="urn:schemas-microsoft-com:mac:vml" xmlns:mo="http://schemas.microsoft.com/office/mac/office/2008/main">
           <w:pict>
             <v:rect id="Rectangle 2" o:spid="_x0000_s1026" style="position:absolute;margin-left:-85.65pt;margin-top:-21.75pt;width:597.05pt;height:63.5pt;z-index:251668479;visibility:visible;mso-wrap-style:square;mso-height-percent:0;mso-wrap-distance-left:9pt;mso-wrap-distance-top:0;mso-wrap-distance-right:9pt;mso-wrap-distance-bottom:0;mso-position-horizontal:absolute;mso-position-horizontal-relative:text;mso-position-vertical:absolute;mso-position-vertical-relative:text;mso-height-percent:0;mso-height-relative:margin;v-text-anchor:middle" o:gfxdata="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" fillcolor="white [3208]" stroked="f" strokeweight="2pt"/>
           </w:pict>
@@ -13321,14 +13263,27 @@
                           <w:pPr>
                             <w:pStyle w:val="Classification"/>
                           </w:pPr>
-                          <w:fldSimple w:instr=" STYLEREF  &quot;Document Classification&quot; ">
-                            <w:r>
-                              <w:rPr>
-                                <w:noProof/>
-                              </w:rPr>
-                              <w:t>Public</w:t>
-                            </w:r>
-                          </w:fldSimple>
+                          <w:r>
+                            <w:fldChar w:fldCharType="begin"/>
+                          </w:r>
+                          <w:r>
+                            <w:instrText xml:space="preserve"> STYLEREF  "Document Classification" </w:instrText>
+                          </w:r>
+                          <w:r>
+                            <w:fldChar w:fldCharType="separate"/>
+                          </w:r>
+                          <w:r>
+                            <w:rPr>
+                              <w:noProof/>
+                            </w:rPr>
+                            <w:t>Public</w:t>
+                          </w:r>
+                          <w:r>
+                            <w:rPr>
+                              <w:noProof/>
+                            </w:rPr>
+                            <w:fldChar w:fldCharType="end"/>
+                          </w:r>
                         </w:p>
                       </w:txbxContent>
                     </wps:txbx>
@@ -13360,14 +13315,27 @@
                     <w:pPr>
                       <w:pStyle w:val="Classification"/>
                     </w:pPr>
-                    <w:fldSimple w:instr=" STYLEREF  &quot;Document Classification&quot; ">
-                      <w:r>
-                        <w:rPr>
-                          <w:noProof/>
-                        </w:rPr>
-                        <w:t>Public</w:t>
-                      </w:r>
-                    </w:fldSimple>
+                    <w:r>
+                      <w:fldChar w:fldCharType="begin"/>
+                    </w:r>
+                    <w:r>
+                      <w:instrText xml:space="preserve"> STYLEREF  "Document Classification" </w:instrText>
+                    </w:r>
+                    <w:r>
+                      <w:fldChar w:fldCharType="separate"/>
+                    </w:r>
+                    <w:r>
+                      <w:rPr>
+                        <w:noProof/>
+                      </w:rPr>
+                      <w:t>Public</w:t>
+                    </w:r>
+                    <w:r>
+                      <w:rPr>
+                        <w:noProof/>
+                      </w:rPr>
+                      <w:fldChar w:fldCharType="end"/>
+                    </w:r>
                   </w:p>
                 </w:txbxContent>
               </v:textbox>
@@ -13667,14 +13635,27 @@
                               <w:pPr>
                                 <w:pStyle w:val="Classification"/>
                               </w:pPr>
-                              <w:fldSimple w:instr=" STYLEREF  &quot;Document Classification&quot; ">
-                                <w:r>
-                                  <w:rPr>
-                                    <w:noProof/>
-                                  </w:rPr>
-                                  <w:t>Public</w:t>
-                                </w:r>
-                              </w:fldSimple>
+                              <w:r>
+                                <w:fldChar w:fldCharType="begin"/>
+                              </w:r>
+                              <w:r>
+                                <w:instrText xml:space="preserve"> STYLEREF  "Document Classification" </w:instrText>
+                              </w:r>
+                              <w:r>
+                                <w:fldChar w:fldCharType="separate"/>
+                              </w:r>
+                              <w:r>
+                                <w:rPr>
+                                  <w:noProof/>
+                                </w:rPr>
+                                <w:t>Public</w:t>
+                              </w:r>
+                              <w:r>
+                                <w:rPr>
+                                  <w:noProof/>
+                                </w:rPr>
+                                <w:fldChar w:fldCharType="end"/>
+                              </w:r>
                             </w:p>
                           </w:txbxContent>
                         </wps:txbx>
@@ -13706,14 +13687,27 @@
                         <w:pPr>
                           <w:pStyle w:val="Classification"/>
                         </w:pPr>
-                        <w:fldSimple w:instr=" STYLEREF  &quot;Document Classification&quot; ">
-                          <w:r>
-                            <w:rPr>
-                              <w:noProof/>
-                            </w:rPr>
-                            <w:t>Public</w:t>
-                          </w:r>
-                        </w:fldSimple>
+                        <w:r>
+                          <w:fldChar w:fldCharType="begin"/>
+                        </w:r>
+                        <w:r>
+                          <w:instrText xml:space="preserve"> STYLEREF  "Document Classification" </w:instrText>
+                        </w:r>
+                        <w:r>
+                          <w:fldChar w:fldCharType="separate"/>
+                        </w:r>
+                        <w:r>
+                          <w:rPr>
+                            <w:noProof/>
+                          </w:rPr>
+                          <w:t>Public</w:t>
+                        </w:r>
+                        <w:r>
+                          <w:rPr>
+                            <w:noProof/>
+                          </w:rPr>
+                          <w:fldChar w:fldCharType="end"/>
+                        </w:r>
                       </w:p>
                     </w:txbxContent>
                   </v:textbox>
@@ -14238,14 +14232,27 @@
                               <w:pPr>
                                 <w:pStyle w:val="Classification"/>
                               </w:pPr>
-                              <w:fldSimple w:instr=" STYLEREF  &quot;Document Classification&quot; ">
-                                <w:r>
-                                  <w:rPr>
-                                    <w:noProof/>
-                                  </w:rPr>
-                                  <w:t>Public</w:t>
-                                </w:r>
-                              </w:fldSimple>
+                              <w:r>
+                                <w:fldChar w:fldCharType="begin"/>
+                              </w:r>
+                              <w:r>
+                                <w:instrText xml:space="preserve"> STYLEREF  "Document Classification" </w:instrText>
+                              </w:r>
+                              <w:r>
+                                <w:fldChar w:fldCharType="separate"/>
+                              </w:r>
+                              <w:r>
+                                <w:rPr>
+                                  <w:noProof/>
+                                </w:rPr>
+                                <w:t>Public</w:t>
+                              </w:r>
+                              <w:r>
+                                <w:rPr>
+                                  <w:noProof/>
+                                </w:rPr>
+                                <w:fldChar w:fldCharType="end"/>
+                              </w:r>
                             </w:p>
                           </w:txbxContent>
                         </wps:txbx>
@@ -14277,14 +14284,27 @@
                         <w:pPr>
                           <w:pStyle w:val="Classification"/>
                         </w:pPr>
-                        <w:fldSimple w:instr=" STYLEREF  &quot;Document Classification&quot; ">
-                          <w:r>
-                            <w:rPr>
-                              <w:noProof/>
-                            </w:rPr>
-                            <w:t>Public</w:t>
-                          </w:r>
-                        </w:fldSimple>
+                        <w:r>
+                          <w:fldChar w:fldCharType="begin"/>
+                        </w:r>
+                        <w:r>
+                          <w:instrText xml:space="preserve"> STYLEREF  "Document Classification" </w:instrText>
+                        </w:r>
+                        <w:r>
+                          <w:fldChar w:fldCharType="separate"/>
+                        </w:r>
+                        <w:r>
+                          <w:rPr>
+                            <w:noProof/>
+                          </w:rPr>
+                          <w:t>Public</w:t>
+                        </w:r>
+                        <w:r>
+                          <w:rPr>
+                            <w:noProof/>
+                          </w:rPr>
+                          <w:fldChar w:fldCharType="end"/>
+                        </w:r>
                       </w:p>
                     </w:txbxContent>
                   </v:textbox>
@@ -14440,7 +14460,7 @@
             </wp:anchor>
           </w:drawing>
         </mc:Choice>
-        <mc:Fallback xmlns:mo="http://schemas.microsoft.com/office/mac/office/2008/main" xmlns:mv="urn:schemas-microsoft-com:mac:vml">
+        <mc:Fallback xmlns:mv="urn:schemas-microsoft-com:mac:vml" xmlns:mo="http://schemas.microsoft.com/office/mac/office/2008/main">
           <w:pict>
             <v:group id="Group 300" o:spid="_x0000_s1043" style="position:absolute;left:0;text-align:left;margin-left:-48.15pt;margin-top:-22.5pt;width:519pt;height:33.85pt;z-index:251772928;mso-width-relative:margin;mso-height-relative:margin" coordsize="65911,4311" o:gfxdata="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">
               <v:shapetype id="_x0000_t202" coordsize="21600,21600" o:spt="202" path="m,l,21600r21600,l21600,xe">
@@ -14739,7 +14759,7 @@
             </wp:anchor>
           </w:drawing>
         </mc:Choice>
-        <mc:Fallback xmlns:mo="http://schemas.microsoft.com/office/mac/office/2008/main" xmlns:mv="urn:schemas-microsoft-com:mac:vml">
+        <mc:Fallback xmlns:mv="urn:schemas-microsoft-com:mac:vml" xmlns:mo="http://schemas.microsoft.com/office/mac/office/2008/main">
           <w:pict>
             <v:group id="Group 306" o:spid="_x0000_s1046" style="position:absolute;left:0;text-align:left;margin-left:-48.2pt;margin-top:-22.7pt;width:519pt;height:55pt;z-index:251774976;mso-width-relative:margin;mso-height-relative:margin" coordsize="65911,6997" o:gfxdata="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">
               <v:shapetype id="_x0000_t202" coordsize="21600,21600" o:spt="202" path="m,l,21600r21600,l21600,xe">
@@ -14855,14 +14875,27 @@
         <w:noProof/>
       </w:rPr>
     </w:pPr>
-    <w:fldSimple w:instr=" STYLEREF  &quot;Document Title&quot; ">
-      <w:r>
-        <w:rPr>
-          <w:noProof/>
-        </w:rPr>
-        <w:t>Managed DNS Manual</w:t>
-      </w:r>
-    </w:fldSimple>
+    <w:r>
+      <w:fldChar w:fldCharType="begin"/>
+    </w:r>
+    <w:r>
+      <w:instrText xml:space="preserve"> STYLEREF  "Document Title" </w:instrText>
+    </w:r>
+    <w:r>
+      <w:fldChar w:fldCharType="separate"/>
+    </w:r>
+    <w:r>
+      <w:rPr>
+        <w:noProof/>
+      </w:rPr>
+      <w:t>Managed DNS Manual</w:t>
+    </w:r>
+    <w:r>
+      <w:rPr>
+        <w:noProof/>
+      </w:rPr>
+      <w:fldChar w:fldCharType="end"/>
+    </w:r>
   </w:p>
   <w:p>
     <w:pPr>
@@ -15099,14 +15132,27 @@
         <w:noProof/>
       </w:rPr>
     </w:pPr>
-    <w:fldSimple w:instr=" STYLEREF  &quot;Document Title&quot; ">
-      <w:r>
-        <w:rPr>
-          <w:noProof/>
-        </w:rPr>
-        <w:t>Managed DNS Manual</w:t>
-      </w:r>
-    </w:fldSimple>
+    <w:r>
+      <w:fldChar w:fldCharType="begin"/>
+    </w:r>
+    <w:r>
+      <w:instrText xml:space="preserve"> STYLEREF  "Document Title" </w:instrText>
+    </w:r>
+    <w:r>
+      <w:fldChar w:fldCharType="separate"/>
+    </w:r>
+    <w:r>
+      <w:rPr>
+        <w:noProof/>
+      </w:rPr>
+      <w:t>Managed DNS Manual</w:t>
+    </w:r>
+    <w:r>
+      <w:rPr>
+        <w:noProof/>
+      </w:rPr>
+      <w:fldChar w:fldCharType="end"/>
+    </w:r>
   </w:p>
   <w:p>
     <w:pPr>
@@ -15184,14 +15230,27 @@
     <w:pPr>
       <w:pStyle w:val="Header"/>
     </w:pPr>
-    <w:fldSimple w:instr=" STYLEREF  &quot;Document Title&quot; ">
-      <w:r>
-        <w:rPr>
-          <w:noProof/>
-        </w:rPr>
-        <w:t>Managed DNS Manual</w:t>
-      </w:r>
-    </w:fldSimple>
+    <w:r>
+      <w:fldChar w:fldCharType="begin"/>
+    </w:r>
+    <w:r>
+      <w:instrText xml:space="preserve"> STYLEREF  "Document Title" </w:instrText>
+    </w:r>
+    <w:r>
+      <w:fldChar w:fldCharType="separate"/>
+    </w:r>
+    <w:r>
+      <w:rPr>
+        <w:noProof/>
+      </w:rPr>
+      <w:t>Managed DNS Manual</w:t>
+    </w:r>
+    <w:r>
+      <w:rPr>
+        <w:noProof/>
+      </w:rPr>
+      <w:fldChar w:fldCharType="end"/>
+    </w:r>
   </w:p>
 </w:hdr>
 </file>
@@ -23398,6 +23457,7 @@
     <w:rsid w:val="00B83A91"/>
     <w:rsid w:val="00BE0131"/>
     <w:rsid w:val="00C324A1"/>
+    <w:rsid w:val="00D02379"/>
     <w:rsid w:val="00D97498"/>
     <w:rsid w:val="00EA650F"/>
     <w:rsid w:val="00F065C5"/>
@@ -24125,7 +24185,7 @@
 </file>
 
 <file path=customXml/itemProps1.xml><?xml version="1.0" encoding="utf-8"?>
-<ds:datastoreItem xmlns:ds="http://schemas.openxmlformats.org/officeDocument/2006/customXml" ds:itemID="{5DD6348A-C5DD-44A9-9DDB-C0934DB5A092}">
+<ds:datastoreItem xmlns:ds="http://schemas.openxmlformats.org/officeDocument/2006/customXml" ds:itemID="{1216ED9D-49A1-42DD-8A22-814AE4A93E32}">
   <ds:schemaRefs>
     <ds:schemaRef ds:uri="http://schemas.openxmlformats.org/officeDocument/2006/bibliography"/>
   </ds:schemaRefs>

</xml_diff>